<commit_message>
[Clase] {Sistemas} Ejercicios y Permisos
</commit_message>
<xml_diff>
--- a/Sistemas informáticos/Apuntes/Personales/Permisos (24-10-2017).docx
+++ b/Sistemas informáticos/Apuntes/Personales/Permisos (24-10-2017).docx
@@ -54,15 +54,14 @@
     </w:p>
     <w:p>
       <w:pPr>
-        <w:jc w:val="center"/>
         <w:rPr>
           <w:rStyle w:val="nfasissutil"/>
           <w:sz w:val="32"/>
           <w:szCs w:val="32"/>
+          <w:u w:val="single"/>
         </w:rPr>
       </w:pPr>
       <w:proofErr w:type="spellStart"/>
-      <w:proofErr w:type="gramStart"/>
       <w:r>
         <w:rPr>
           <w:rStyle w:val="nfasissutil"/>
@@ -128,7 +127,6 @@
         </w:rPr>
         <w:t>-x</w:t>
       </w:r>
-      <w:proofErr w:type="gramEnd"/>
       <w:r>
         <w:rPr>
           <w:rStyle w:val="nfasissutil"/>
@@ -140,156 +138,173 @@
     </w:p>
     <w:p>
       <w:pPr>
+        <w:pStyle w:val="Ttulo2"/>
+        <w:rPr>
+          <w:rStyle w:val="nfasisintenso"/>
+          <w:sz w:val="20"/>
+          <w:szCs w:val="20"/>
+        </w:rPr>
+      </w:pPr>
+      <w:r>
+        <w:rPr>
+          <w:rStyle w:val="nfasisintenso"/>
+          <w:sz w:val="20"/>
+          <w:szCs w:val="20"/>
+          <w:highlight w:val="yellow"/>
+        </w:rPr>
+        <w:t>U → Usuario</w:t>
+      </w:r>
+    </w:p>
+    <w:p>
+      <w:pPr>
+        <w:pStyle w:val="Ttulo2"/>
+        <w:rPr>
+          <w:rStyle w:val="nfasisintenso"/>
+          <w:sz w:val="20"/>
+          <w:szCs w:val="20"/>
+        </w:rPr>
+      </w:pPr>
+      <w:r>
+        <w:rPr>
+          <w:rStyle w:val="nfasisintenso"/>
+          <w:sz w:val="20"/>
+          <w:szCs w:val="20"/>
+          <w:highlight w:val="green"/>
+        </w:rPr>
+        <w:t>G → Grupo</w:t>
+      </w:r>
+    </w:p>
+    <w:p>
+      <w:pPr>
+        <w:pStyle w:val="Ttulo2"/>
+        <w:rPr>
+          <w:rStyle w:val="nfasisintenso"/>
+          <w:sz w:val="20"/>
+          <w:szCs w:val="20"/>
+        </w:rPr>
+      </w:pPr>
+      <w:r>
+        <w:rPr>
+          <w:rStyle w:val="nfasisintenso"/>
+          <w:sz w:val="20"/>
+          <w:szCs w:val="20"/>
+          <w:highlight w:val="cyan"/>
+        </w:rPr>
+        <w:t>O → Otros</w:t>
+      </w:r>
+    </w:p>
+    <w:p/>
+    <w:p>
+      <w:pPr>
+        <w:rPr>
+          <w:rStyle w:val="nfasis"/>
+        </w:rPr>
+      </w:pPr>
+      <w:r>
+        <w:rPr>
+          <w:rStyle w:val="nfasis"/>
+        </w:rPr>
+        <w:t xml:space="preserve">Activado → </w:t>
+      </w:r>
+      <w:proofErr w:type="spellStart"/>
+      <w:r>
+        <w:rPr>
+          <w:rStyle w:val="nfasis"/>
+        </w:rPr>
+        <w:t>rwx</w:t>
+      </w:r>
+      <w:proofErr w:type="spellEnd"/>
+    </w:p>
+    <w:p>
+      <w:pPr>
+        <w:rPr>
+          <w:rStyle w:val="nfasis"/>
+        </w:rPr>
+      </w:pPr>
+      <w:r>
+        <w:rPr>
+          <w:rStyle w:val="nfasis"/>
+        </w:rPr>
+        <w:t>Desactivado → - - -</w:t>
+      </w:r>
+    </w:p>
+    <w:p>
+      <w:pPr>
+        <w:spacing w:after="60" w:line="240" w:lineRule="auto"/>
+        <w:rPr>
+          <w:rStyle w:val="nfasis"/>
+        </w:rPr>
+      </w:pPr>
+      <w:r>
+        <w:rPr>
+          <w:rStyle w:val="nfasis"/>
+        </w:rPr>
+        <w:t>r = Lectura</w:t>
+      </w:r>
+    </w:p>
+    <w:p>
+      <w:pPr>
+        <w:spacing w:after="60" w:line="240" w:lineRule="auto"/>
+        <w:rPr>
+          <w:rStyle w:val="nfasis"/>
+        </w:rPr>
+      </w:pPr>
+      <w:r>
+        <w:rPr>
+          <w:rStyle w:val="nfasis"/>
+        </w:rPr>
+        <w:t>w = Escritura</w:t>
+      </w:r>
+      <w:r>
+        <w:rPr>
+          <w:rStyle w:val="nfasis"/>
+        </w:rPr>
+        <w:t xml:space="preserve"> (Lo que quiera con el contenido de…)</w:t>
+      </w:r>
+    </w:p>
+    <w:p>
+      <w:pPr>
+        <w:spacing w:after="60" w:line="240" w:lineRule="auto"/>
+        <w:rPr>
+          <w:rStyle w:val="nfasis"/>
+        </w:rPr>
+      </w:pPr>
+      <w:r>
+        <w:rPr>
+          <w:rStyle w:val="nfasis"/>
+        </w:rPr>
+        <w:t>x  = Ejecución</w:t>
+      </w:r>
+      <w:r>
+        <w:rPr>
+          <w:rStyle w:val="nfasis"/>
+        </w:rPr>
+        <w:t xml:space="preserve"> (En carpetas de paso)</w:t>
+      </w:r>
+    </w:p>
+    <w:p>
+      <w:pPr>
+        <w:spacing w:line="240" w:lineRule="auto"/>
+        <w:rPr>
+          <w:rStyle w:val="nfasis"/>
+        </w:rPr>
+      </w:pPr>
+      <w:proofErr w:type="gramStart"/>
+      <w:r>
+        <w:rPr>
+          <w:rStyle w:val="nfasis"/>
+        </w:rPr>
+        <w:t>h</w:t>
+      </w:r>
+      <w:proofErr w:type="gramEnd"/>
+    </w:p>
+    <w:p>
+      <w:pPr>
         <w:jc w:val="center"/>
         <w:rPr>
           <w:rStyle w:val="nfasis"/>
         </w:rPr>
       </w:pPr>
-      <w:r>
-        <w:rPr>
-          <w:rStyle w:val="nfasis"/>
-        </w:rPr>
-        <w:t xml:space="preserve">Activado → </w:t>
-      </w:r>
-      <w:proofErr w:type="spellStart"/>
-      <w:r>
-        <w:rPr>
-          <w:rStyle w:val="nfasis"/>
-        </w:rPr>
-        <w:t>rwx</w:t>
-      </w:r>
-      <w:proofErr w:type="spellEnd"/>
-    </w:p>
-    <w:p>
-      <w:pPr>
-        <w:jc w:val="center"/>
-        <w:rPr>
-          <w:rStyle w:val="nfasis"/>
-        </w:rPr>
-      </w:pPr>
-      <w:r>
-        <w:rPr>
-          <w:rStyle w:val="nfasis"/>
-        </w:rPr>
-        <w:t>Desactivado → - - -</w:t>
-      </w:r>
-    </w:p>
-    <w:p>
-      <w:pPr>
-        <w:spacing w:after="60" w:line="240" w:lineRule="auto"/>
-        <w:jc w:val="center"/>
-        <w:rPr>
-          <w:rStyle w:val="nfasis"/>
-        </w:rPr>
-      </w:pPr>
-      <w:r>
-        <w:rPr>
-          <w:rStyle w:val="nfasis"/>
-        </w:rPr>
-        <w:t>r = Lectura</w:t>
-      </w:r>
-    </w:p>
-    <w:p>
-      <w:pPr>
-        <w:spacing w:after="60" w:line="240" w:lineRule="auto"/>
-        <w:jc w:val="center"/>
-        <w:rPr>
-          <w:rStyle w:val="nfasis"/>
-        </w:rPr>
-      </w:pPr>
-      <w:r>
-        <w:rPr>
-          <w:rStyle w:val="nfasis"/>
-        </w:rPr>
-        <w:t>w = Escritura</w:t>
-      </w:r>
-      <w:r>
-        <w:rPr>
-          <w:rStyle w:val="nfasis"/>
-        </w:rPr>
-        <w:t xml:space="preserve"> (Lo que quiera con el contenido de…)</w:t>
-      </w:r>
-    </w:p>
-    <w:p>
-      <w:pPr>
-        <w:spacing w:after="60" w:line="240" w:lineRule="auto"/>
-        <w:jc w:val="center"/>
-        <w:rPr>
-          <w:rStyle w:val="nfasis"/>
-        </w:rPr>
-      </w:pPr>
-      <w:r>
-        <w:rPr>
-          <w:rStyle w:val="nfasis"/>
-        </w:rPr>
-        <w:t>x  = Ejecución</w:t>
-      </w:r>
-    </w:p>
-    <w:p>
-      <w:pPr>
-        <w:spacing w:line="240" w:lineRule="auto"/>
-        <w:jc w:val="center"/>
-        <w:rPr>
-          <w:rStyle w:val="nfasis"/>
-        </w:rPr>
-      </w:pPr>
-      <w:proofErr w:type="gramStart"/>
-      <w:r>
-        <w:rPr>
-          <w:rStyle w:val="nfasis"/>
-        </w:rPr>
-        <w:t>h</w:t>
-      </w:r>
-      <w:proofErr w:type="gramEnd"/>
-    </w:p>
-    <w:p>
-      <w:pPr>
-        <w:jc w:val="center"/>
-        <w:rPr>
-          <w:rStyle w:val="nfasis"/>
-        </w:rPr>
-      </w:pPr>
-    </w:p>
-    <w:p>
-      <w:pPr>
-        <w:pStyle w:val="Ttulo2"/>
-        <w:ind w:left="708"/>
-      </w:pPr>
-      <w:r>
-        <w:rPr>
-          <w:highlight w:val="yellow"/>
-        </w:rPr>
-        <w:t>U → Usuario</w:t>
-      </w:r>
-    </w:p>
-    <w:p>
-      <w:pPr>
-        <w:ind w:left="708"/>
-      </w:pPr>
-    </w:p>
-    <w:p>
-      <w:pPr>
-        <w:pStyle w:val="Ttulo2"/>
-        <w:ind w:left="708"/>
-      </w:pPr>
-      <w:r>
-        <w:rPr>
-          <w:highlight w:val="green"/>
-        </w:rPr>
-        <w:t>G → Grupo</w:t>
-      </w:r>
-    </w:p>
-    <w:p>
-      <w:pPr>
-        <w:pStyle w:val="Ttulo2"/>
-        <w:ind w:left="708"/>
-      </w:pPr>
-      <w:r>
-        <w:rPr>
-          <w:highlight w:val="cyan"/>
-        </w:rPr>
-        <w:t>O → Otros</w:t>
-      </w:r>
     </w:p>
     <w:sectPr>
       <w:pgSz w:w="11906" w:h="16838"/>
@@ -878,6 +893,20 @@
     <w:rPr>
       <w:i/>
       <w:iCs/>
+    </w:rPr>
+  </w:style>
+  <w:style w:type="character" w:styleId="nfasisintenso">
+    <w:name w:val="Intense Emphasis"/>
+    <w:basedOn w:val="Fuentedeprrafopredeter"/>
+    <w:uiPriority w:val="21"/>
+    <w:qFormat/>
+    <w:rsid w:val="00203BE8"/>
+    <w:rPr>
+      <w:b/>
+      <w:bCs/>
+      <w:i/>
+      <w:iCs/>
+      <w:color w:val="4F81BD" w:themeColor="accent1"/>
     </w:rPr>
   </w:style>
 </w:styles>

</xml_diff>